<commit_message>
[LC] Update notes for Binary.
</commit_message>
<xml_diff>
--- a/Resume/250127-SWE-Link-Resume-Jonas Li.docx
+++ b/Resume/250127-SWE-Link-Resume-Jonas Li.docx
@@ -16,6 +16,8 @@
         </w:rPr>
         <w:t>更改日志</w:t>
       </w:r>
+      <w:bookmarkStart w:id="0" w:name="_GoBack"/>
+      <w:bookmarkEnd w:id="0"/>
     </w:p>
     <w:p>
       <w:pPr>
@@ -134,6 +136,7 @@
     <w:p>
       <w:pPr>
         <w:numPr>
+          <w:ilvl w:val="0"/>
           <w:numId w:val="0"/>
         </w:numPr>
         <w:rPr>
@@ -607,8 +610,6 @@
               </w:rPr>
               <w:t xml:space="preserve">Delivered the first version of the </w:t>
             </w:r>
-            <w:bookmarkStart w:id="0" w:name="_GoBack"/>
-            <w:bookmarkEnd w:id="0"/>
             <w:r>
               <w:rPr>
                 <w:rFonts w:hint="eastAsia" w:ascii="Cambria" w:hAnsi="Cambria" w:eastAsia="黑体" w:cs="Cambria"/>
@@ -7017,6 +7018,12 @@
           <w:insideH w:val="none" w:color="auto" w:sz="0" w:space="0"/>
           <w:insideV w:val="none" w:color="auto" w:sz="0" w:space="0"/>
         </w:tblBorders>
+        <w:tblCellMar>
+          <w:top w:w="0" w:type="dxa"/>
+          <w:left w:w="108" w:type="dxa"/>
+          <w:bottom w:w="0" w:type="dxa"/>
+          <w:right w:w="108" w:type="dxa"/>
+        </w:tblCellMar>
       </w:tblPrEx>
       <w:tc>
         <w:tcPr>

</xml_diff>

<commit_message>
[LC] Update math 50 and sqrt, review string 2 qurestions.
</commit_message>
<xml_diff>
--- a/Resume/250127-SWE-Link-Resume-Jonas Li.docx
+++ b/Resume/250127-SWE-Link-Resume-Jonas Li.docx
@@ -16,8 +16,6 @@
         </w:rPr>
         <w:t>更改日志</w:t>
       </w:r>
-      <w:bookmarkStart w:id="0" w:name="_GoBack"/>
-      <w:bookmarkEnd w:id="0"/>
     </w:p>
     <w:p>
       <w:pPr>
@@ -347,6 +345,8 @@
               </w:rPr>
               <w:t>EXPERIENCE</w:t>
             </w:r>
+            <w:bookmarkStart w:id="0" w:name="_GoBack"/>
+            <w:bookmarkEnd w:id="0"/>
           </w:p>
         </w:tc>
         <w:tc>
@@ -6112,7 +6112,7 @@
       </w:tblCellMar>
     </w:tblPr>
     <w:tblGrid>
-      <w:gridCol w:w="486"/>
+      <w:gridCol w:w="504"/>
       <w:gridCol w:w="3409"/>
     </w:tblGrid>
     <w:tr>
@@ -6372,9 +6372,9 @@
             </w:rPr>
             <w:drawing>
               <wp:inline distT="0" distB="0" distL="114300" distR="114300">
-                <wp:extent cx="159385" cy="159385"/>
-                <wp:effectExtent l="0" t="0" r="12065" b="12065"/>
-                <wp:docPr id="1" name="图片 1" descr="github"/>
+                <wp:extent cx="171450" cy="171450"/>
+                <wp:effectExtent l="0" t="0" r="11430" b="11430"/>
+                <wp:docPr id="4" name="图片 4" descr="icons8-male-user-48"/>
                 <wp:cNvGraphicFramePr>
                   <a:graphicFrameLocks xmlns:a="http://schemas.openxmlformats.org/drawingml/2006/main" noChangeAspect="1"/>
                 </wp:cNvGraphicFramePr>
@@ -6382,7 +6382,7 @@
                   <a:graphicData uri="http://schemas.openxmlformats.org/drawingml/2006/picture">
                     <pic:pic xmlns:pic="http://schemas.openxmlformats.org/drawingml/2006/picture">
                       <pic:nvPicPr>
-                        <pic:cNvPr id="1" name="图片 1" descr="github"/>
+                        <pic:cNvPr id="4" name="图片 4" descr="icons8-male-user-48"/>
                         <pic:cNvPicPr>
                           <a:picLocks noChangeAspect="1"/>
                         </pic:cNvPicPr>
@@ -6396,7 +6396,7 @@
                       <pic:spPr>
                         <a:xfrm>
                           <a:off x="0" y="0"/>
-                          <a:ext cx="159385" cy="159385"/>
+                          <a:ext cx="171450" cy="171450"/>
                         </a:xfrm>
                         <a:prstGeom prst="rect">
                           <a:avLst/>
@@ -6427,7 +6427,7 @@
             <w:spacing w:line="240" w:lineRule="auto"/>
             <w:jc w:val="both"/>
             <w:rPr>
-              <w:rFonts w:hint="eastAsia" w:ascii="Cambria" w:hAnsi="Cambria" w:eastAsia="黑体" w:cs="Cambria"/>
+              <w:rFonts w:hint="default" w:ascii="Cambria" w:hAnsi="Cambria" w:eastAsia="黑体" w:cs="Cambria"/>
               <w:color w:val="007BFF"/>
               <w:sz w:val="18"/>
               <w:szCs w:val="18"/>
@@ -6438,7 +6438,10 @@
           </w:pPr>
           <w:r>
             <w:rPr>
+              <w:rStyle w:val="13"/>
               <w:rFonts w:hint="eastAsia" w:ascii="Cambria" w:hAnsi="Cambria" w:eastAsia="黑体" w:cs="Cambria"/>
+              <w:i w:val="0"/>
+              <w:iCs w:val="0"/>
               <w:color w:val="007BFF"/>
               <w:sz w:val="18"/>
               <w:szCs w:val="18"/>
@@ -6450,7 +6453,10 @@
           </w:r>
           <w:r>
             <w:rPr>
+              <w:rStyle w:val="13"/>
               <w:rFonts w:hint="eastAsia" w:ascii="Cambria" w:hAnsi="Cambria" w:eastAsia="黑体" w:cs="Cambria"/>
+              <w:i w:val="0"/>
+              <w:iCs w:val="0"/>
               <w:color w:val="007BFF"/>
               <w:sz w:val="18"/>
               <w:szCs w:val="18"/>
@@ -6458,11 +6464,14 @@
               <w:vertAlign w:val="baseline"/>
               <w:lang w:val="en-US" w:eastAsia="zh-CN"/>
             </w:rPr>
-            <w:instrText xml:space="preserve"> HYPERLINK "https://github.com/LIYunzhe1408" </w:instrText>
+            <w:instrText xml:space="preserve"> HYPERLINK "https://yunzhe-li.top" </w:instrText>
           </w:r>
           <w:r>
             <w:rPr>
+              <w:rStyle w:val="13"/>
               <w:rFonts w:hint="eastAsia" w:ascii="Cambria" w:hAnsi="Cambria" w:eastAsia="黑体" w:cs="Cambria"/>
+              <w:i w:val="0"/>
+              <w:iCs w:val="0"/>
               <w:color w:val="007BFF"/>
               <w:sz w:val="18"/>
               <w:szCs w:val="18"/>
@@ -6476,6 +6485,8 @@
             <w:rPr>
               <w:rStyle w:val="13"/>
               <w:rFonts w:hint="eastAsia" w:ascii="Cambria" w:hAnsi="Cambria" w:eastAsia="黑体" w:cs="Cambria"/>
+              <w:i w:val="0"/>
+              <w:iCs w:val="0"/>
               <w:color w:val="007BFF"/>
               <w:sz w:val="18"/>
               <w:szCs w:val="18"/>
@@ -6483,11 +6494,14 @@
               <w:vertAlign w:val="baseline"/>
               <w:lang w:val="en-US" w:eastAsia="zh-CN"/>
             </w:rPr>
-            <w:t>github.com/LIYunzhe1408</w:t>
+            <w:t>https://yunzhe-li.top</w:t>
           </w:r>
           <w:r>
             <w:rPr>
+              <w:rStyle w:val="13"/>
               <w:rFonts w:hint="eastAsia" w:ascii="Cambria" w:hAnsi="Cambria" w:eastAsia="黑体" w:cs="Cambria"/>
+              <w:i w:val="0"/>
+              <w:iCs w:val="0"/>
               <w:color w:val="007BFF"/>
               <w:sz w:val="18"/>
               <w:szCs w:val="18"/>
@@ -6798,7 +6812,7 @@
               <w:vertAlign w:val="baseline"/>
               <w:lang w:val="en-US" w:eastAsia="zh-CN"/>
             </w:rPr>
-            <w:t>5102777856</w:t>
+            <w:t>510-277-7856</w:t>
           </w:r>
         </w:p>
       </w:tc>

</xml_diff>